<commit_message>
Added video link in doc
</commit_message>
<xml_diff>
--- a/Muldoon_Sean_S1714073.docx
+++ b/Muldoon_Sean_S1714073.docx
@@ -160,6 +160,22 @@
         </w:rPr>
         <w:t xml:space="preserve">Demo video – </w:t>
       </w:r>
+      <w:hyperlink r:id="rId4" w:history="1">
+        <w:r>
+          <w:rPr>
+            <w:rStyle w:val="Hyperlink"/>
+            <w:rFonts w:ascii="Times New Roman" w:hAnsi="Times New Roman" w:cs="Times New Roman"/>
+          </w:rPr>
+          <w:t>https://github.com/seanmul10/MPD-Coursework/blob/main/Muldoon_Sean_S1714073_Video.mp4</w:t>
+        </w:r>
+      </w:hyperlink>
+    </w:p>
+    <w:p>
+      <w:pPr>
+        <w:rPr>
+          <w:rFonts w:ascii="Times New Roman" w:hAnsi="Times New Roman" w:cs="Times New Roman"/>
+        </w:rPr>
+      </w:pPr>
     </w:p>
     <w:p>
       <w:pPr>
@@ -173,7 +189,7 @@
         </w:rPr>
         <w:t xml:space="preserve">Android Studio project – </w:t>
       </w:r>
-      <w:hyperlink r:id="rId4" w:history="1">
+      <w:hyperlink r:id="rId5" w:history="1">
         <w:r>
           <w:rPr>
             <w:rStyle w:val="Hyperlink"/>
@@ -182,6 +198,13 @@
           <w:t>https://github.com/seanmul10/MPD-Coursework/tree/main/Recent%20UK%20Earthquakes</w:t>
         </w:r>
       </w:hyperlink>
+    </w:p>
+    <w:p>
+      <w:pPr>
+        <w:rPr>
+          <w:rFonts w:ascii="Times New Roman" w:hAnsi="Times New Roman" w:cs="Times New Roman"/>
+        </w:rPr>
+      </w:pPr>
     </w:p>
     <w:p>
       <w:pPr>
@@ -212,7 +235,7 @@
                 <wp:cNvGraphicFramePr/>
                 <a:graphic xmlns:a="http://schemas.openxmlformats.org/drawingml/2006/main">
                   <a:graphicData uri="http://schemas.microsoft.com/office/word/2010/wordprocessingInk">
-                    <w14:contentPart bwMode="auto" r:id="rId5">
+                    <w14:contentPart bwMode="auto" r:id="rId6">
                       <w14:nvContentPartPr>
                         <w14:cNvContentPartPr/>
                       </w14:nvContentPartPr>
@@ -248,7 +271,7 @@
                 <o:lock v:ext="edit" aspectratio="t"/>
               </v:shapetype>
               <v:shape id="Ink 15" o:spid="_x0000_s1026" type="#_x0000_t75" style="position:absolute;margin-left:396.8pt;margin-top:17.5pt;width:1.45pt;height:1.45pt;z-index:251663360;visibility:visible;mso-wrap-style:square;mso-wrap-distance-left:9pt;mso-wrap-distance-top:0;mso-wrap-distance-right:9pt;mso-wrap-distance-bottom:0;mso-position-horizontal:absolute;mso-position-horizontal-relative:text;mso-position-vertical:absolute;mso-position-vertical-relative:text" o:gfxdata="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">
-                <v:imagedata r:id="rId6" o:title=""/>
+                <v:imagedata r:id="rId7" o:title=""/>
               </v:shape>
             </w:pict>
           </mc:Fallback>
@@ -277,7 +300,7 @@
                 <wp:cNvGraphicFramePr/>
                 <a:graphic xmlns:a="http://schemas.openxmlformats.org/drawingml/2006/main">
                   <a:graphicData uri="http://schemas.microsoft.com/office/word/2010/wordprocessingInk">
-                    <w14:contentPart bwMode="auto" r:id="rId7">
+                    <w14:contentPart bwMode="auto" r:id="rId8">
                       <w14:nvContentPartPr>
                         <w14:cNvContentPartPr/>
                       </w14:nvContentPartPr>
@@ -294,7 +317,7 @@
           <mc:Fallback>
             <w:pict>
               <v:shape w14:anchorId="6ADB487F" id="Ink 14" o:spid="_x0000_s1026" type="#_x0000_t75" style="position:absolute;margin-left:20.3pt;margin-top:27.25pt;width:1.45pt;height:1.45pt;z-index:251662336;visibility:visible;mso-wrap-style:square;mso-wrap-distance-left:9pt;mso-wrap-distance-top:0;mso-wrap-distance-right:9pt;mso-wrap-distance-bottom:0;mso-position-horizontal:absolute;mso-position-horizontal-relative:text;mso-position-vertical:absolute;mso-position-vertical-relative:text" o:gfxdata="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">
-                <v:imagedata r:id="rId6" o:title=""/>
+                <v:imagedata r:id="rId7" o:title=""/>
               </v:shape>
             </w:pict>
           </mc:Fallback>
@@ -304,43 +327,29 @@
         <w:rPr>
           <w:rFonts w:ascii="Times New Roman" w:hAnsi="Times New Roman" w:cs="Times New Roman"/>
         </w:rPr>
-        <w:t xml:space="preserve">Application .apk file – </w:t>
+        <w:t>Application .</w:t>
       </w:r>
-      <w:hyperlink r:id="rId8" w:history="1">
+      <w:proofErr w:type="spellStart"/>
+      <w:r>
+        <w:rPr>
+          <w:rFonts w:ascii="Times New Roman" w:hAnsi="Times New Roman" w:cs="Times New Roman"/>
+        </w:rPr>
+        <w:t>apk</w:t>
+      </w:r>
+      <w:proofErr w:type="spellEnd"/>
+      <w:r>
+        <w:rPr>
+          <w:rFonts w:ascii="Times New Roman" w:hAnsi="Times New Roman" w:cs="Times New Roman"/>
+        </w:rPr>
+        <w:t xml:space="preserve"> file – </w:t>
+      </w:r>
+      <w:hyperlink r:id="rId9" w:history="1">
         <w:r>
           <w:rPr>
             <w:rStyle w:val="Hyperlink"/>
             <w:rFonts w:ascii="Times New Roman" w:hAnsi="Times New Roman" w:cs="Times New Roman"/>
           </w:rPr>
-          <w:t>https://github.com/seanmul10/MPD-Coursework/blob/</w:t>
-        </w:r>
-        <w:r>
-          <w:rPr>
-            <w:rStyle w:val="Hyperlink"/>
-            <w:rFonts w:ascii="Times New Roman" w:hAnsi="Times New Roman" w:cs="Times New Roman"/>
-          </w:rPr>
-          <w:t>m</w:t>
-        </w:r>
-        <w:r>
-          <w:rPr>
-            <w:rStyle w:val="Hyperlink"/>
-            <w:rFonts w:ascii="Times New Roman" w:hAnsi="Times New Roman" w:cs="Times New Roman"/>
-          </w:rPr>
-          <w:t>ain/Recent%20UK%20Earthquakes/app/release</w:t>
-        </w:r>
-        <w:r>
-          <w:rPr>
-            <w:rStyle w:val="Hyperlink"/>
-            <w:rFonts w:ascii="Times New Roman" w:hAnsi="Times New Roman" w:cs="Times New Roman"/>
-          </w:rPr>
-          <w:t>/</w:t>
-        </w:r>
-        <w:r>
-          <w:rPr>
-            <w:rStyle w:val="Hyperlink"/>
-            <w:rFonts w:ascii="Times New Roman" w:hAnsi="Times New Roman" w:cs="Times New Roman"/>
-          </w:rPr>
-          <w:t>app-release.apk</w:t>
+          <w:t>https://github.com/seanmul10/MPD-Coursework/blob/main/Recent%20UK%20Earthquakes/app/release/app-release.apk</w:t>
         </w:r>
       </w:hyperlink>
     </w:p>
@@ -474,7 +483,6 @@
         <w:rPr>
           <w:rFonts w:ascii="Times New Roman" w:hAnsi="Times New Roman" w:cs="Times New Roman"/>
         </w:rPr>
-        <w:lastRenderedPageBreak/>
         <w:t>Test</w:t>
       </w:r>
       <w:r>
@@ -517,65 +525,6 @@
                 <wp:effectExtent l="0" t="0" r="0" b="0"/>
                 <wp:wrapNone/>
                 <wp:docPr id="13" name="Ink 13"/>
-                <wp:cNvGraphicFramePr/>
-                <a:graphic xmlns:a="http://schemas.openxmlformats.org/drawingml/2006/main">
-                  <a:graphicData uri="http://schemas.microsoft.com/office/word/2010/wordprocessingInk">
-                    <w14:contentPart bwMode="auto" r:id="rId9">
-                      <w14:nvContentPartPr>
-                        <w14:cNvContentPartPr/>
-                      </w14:nvContentPartPr>
-                      <w14:xfrm>
-                        <a:off x="0" y="0"/>
-                        <a:ext cx="360" cy="360"/>
-                      </w14:xfrm>
-                    </w14:contentPart>
-                  </a:graphicData>
-                </a:graphic>
-              </wp:anchor>
-            </w:drawing>
-          </mc:Choice>
-          <mc:Fallback>
-            <w:pict>
-              <v:shape w14:anchorId="73522AD1" id="Ink 13" o:spid="_x0000_s1026" type="#_x0000_t75" style="position:absolute;margin-left:441.8pt;margin-top:20.05pt;width:1.45pt;height:1.45pt;z-index:251661312;visibility:visible;mso-wrap-style:square;mso-wrap-distance-left:9pt;mso-wrap-distance-top:0;mso-wrap-distance-right:9pt;mso-wrap-distance-bottom:0;mso-position-horizontal:absolute;mso-position-horizontal-relative:text;mso-position-vertical:absolute;mso-position-vertical-relative:text" o:gfxdata="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">
-                <v:imagedata r:id="rId6" o:title=""/>
-              </v:shape>
-            </w:pict>
-          </mc:Fallback>
-        </mc:AlternateContent>
-      </w:r>
-      <w:r>
-        <w:rPr>
-          <w:rFonts w:ascii="Times New Roman" w:hAnsi="Times New Roman" w:cs="Times New Roman"/>
-        </w:rPr>
-        <w:t>The application has been designed and tested iteratively throughout the production of the project. The final testing documentation below has been done using the latest release build of the application.</w:t>
-      </w:r>
-    </w:p>
-    <w:p>
-      <w:pPr>
-        <w:rPr>
-          <w:rFonts w:ascii="Times New Roman" w:hAnsi="Times New Roman" w:cs="Times New Roman"/>
-        </w:rPr>
-      </w:pPr>
-      <w:r>
-        <w:rPr>
-          <w:rFonts w:ascii="Times New Roman" w:hAnsi="Times New Roman" w:cs="Times New Roman"/>
-          <w:noProof/>
-        </w:rPr>
-        <mc:AlternateContent>
-          <mc:Choice Requires="wpi">
-            <w:drawing>
-              <wp:anchor distT="0" distB="0" distL="114300" distR="114300" simplePos="0" relativeHeight="251660288" behindDoc="0" locked="0" layoutInCell="1" allowOverlap="1" wp14:anchorId="17D0954D" wp14:editId="3A203190">
-                <wp:simplePos x="0" y="0"/>
-                <wp:positionH relativeFrom="column">
-                  <wp:posOffset>1590570</wp:posOffset>
-                </wp:positionH>
-                <wp:positionV relativeFrom="paragraph">
-                  <wp:posOffset>71985</wp:posOffset>
-                </wp:positionV>
-                <wp:extent cx="360" cy="360"/>
-                <wp:effectExtent l="38100" t="38100" r="57150" b="57150"/>
-                <wp:wrapNone/>
-                <wp:docPr id="12" name="Ink 12"/>
                 <wp:cNvGraphicFramePr/>
                 <a:graphic xmlns:a="http://schemas.openxmlformats.org/drawingml/2006/main">
                   <a:graphicData uri="http://schemas.microsoft.com/office/word/2010/wordprocessingInk">
@@ -595,8 +544,8 @@
           </mc:Choice>
           <mc:Fallback>
             <w:pict>
-              <v:shape w14:anchorId="497A6E93" id="Ink 12" o:spid="_x0000_s1026" type="#_x0000_t75" style="position:absolute;margin-left:124.55pt;margin-top:4.95pt;width:1.45pt;height:1.45pt;z-index:251660288;visibility:visible;mso-wrap-style:square;mso-wrap-distance-left:9pt;mso-wrap-distance-top:0;mso-wrap-distance-right:9pt;mso-wrap-distance-bottom:0;mso-position-horizontal:absolute;mso-position-horizontal-relative:text;mso-position-vertical:absolute;mso-position-vertical-relative:text" o:gfxdata="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">
-                <v:imagedata r:id="rId6" o:title=""/>
+              <v:shape w14:anchorId="73522AD1" id="Ink 13" o:spid="_x0000_s1026" type="#_x0000_t75" style="position:absolute;margin-left:441.8pt;margin-top:20.05pt;width:1.45pt;height:1.45pt;z-index:251661312;visibility:visible;mso-wrap-style:square;mso-wrap-distance-left:9pt;mso-wrap-distance-top:0;mso-wrap-distance-right:9pt;mso-wrap-distance-bottom:0;mso-position-horizontal:absolute;mso-position-horizontal-relative:text;mso-position-vertical:absolute;mso-position-vertical-relative:text" o:gfxdata="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">
+                <v:imagedata r:id="rId7" o:title=""/>
               </v:shape>
             </w:pict>
           </mc:Fallback>
@@ -605,23 +554,36 @@
       <w:r>
         <w:rPr>
           <w:rFonts w:ascii="Times New Roman" w:hAnsi="Times New Roman" w:cs="Times New Roman"/>
+        </w:rPr>
+        <w:t>The application has been designed and tested iteratively throughout the production of the project. The final testing documentation below has been done using the latest release build of the application.</w:t>
+      </w:r>
+    </w:p>
+    <w:p>
+      <w:pPr>
+        <w:rPr>
+          <w:rFonts w:ascii="Times New Roman" w:hAnsi="Times New Roman" w:cs="Times New Roman"/>
+        </w:rPr>
+      </w:pPr>
+      <w:r>
+        <w:rPr>
+          <w:rFonts w:ascii="Times New Roman" w:hAnsi="Times New Roman" w:cs="Times New Roman"/>
           <w:noProof/>
         </w:rPr>
         <mc:AlternateContent>
           <mc:Choice Requires="wpi">
             <w:drawing>
-              <wp:anchor distT="0" distB="0" distL="114300" distR="114300" simplePos="0" relativeHeight="251659264" behindDoc="0" locked="0" layoutInCell="1" allowOverlap="1" wp14:anchorId="11A03625" wp14:editId="02DCD329">
+              <wp:anchor distT="0" distB="0" distL="114300" distR="114300" simplePos="0" relativeHeight="251660288" behindDoc="0" locked="0" layoutInCell="1" allowOverlap="1" wp14:anchorId="17D0954D" wp14:editId="3A203190">
                 <wp:simplePos x="0" y="0"/>
                 <wp:positionH relativeFrom="column">
-                  <wp:posOffset>1323810</wp:posOffset>
+                  <wp:posOffset>1590570</wp:posOffset>
                 </wp:positionH>
                 <wp:positionV relativeFrom="paragraph">
-                  <wp:posOffset>186465</wp:posOffset>
+                  <wp:posOffset>71985</wp:posOffset>
                 </wp:positionV>
                 <wp:extent cx="360" cy="360"/>
                 <wp:effectExtent l="38100" t="38100" r="57150" b="57150"/>
                 <wp:wrapNone/>
-                <wp:docPr id="11" name="Ink 11"/>
+                <wp:docPr id="12" name="Ink 12"/>
                 <wp:cNvGraphicFramePr/>
                 <a:graphic xmlns:a="http://schemas.openxmlformats.org/drawingml/2006/main">
                   <a:graphicData uri="http://schemas.microsoft.com/office/word/2010/wordprocessingInk">
@@ -641,8 +603,54 @@
           </mc:Choice>
           <mc:Fallback>
             <w:pict>
+              <v:shape w14:anchorId="497A6E93" id="Ink 12" o:spid="_x0000_s1026" type="#_x0000_t75" style="position:absolute;margin-left:124.55pt;margin-top:4.95pt;width:1.45pt;height:1.45pt;z-index:251660288;visibility:visible;mso-wrap-style:square;mso-wrap-distance-left:9pt;mso-wrap-distance-top:0;mso-wrap-distance-right:9pt;mso-wrap-distance-bottom:0;mso-position-horizontal:absolute;mso-position-horizontal-relative:text;mso-position-vertical:absolute;mso-position-vertical-relative:text" o:gfxdata="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">
+                <v:imagedata r:id="rId7" o:title=""/>
+              </v:shape>
+            </w:pict>
+          </mc:Fallback>
+        </mc:AlternateContent>
+      </w:r>
+      <w:r>
+        <w:rPr>
+          <w:rFonts w:ascii="Times New Roman" w:hAnsi="Times New Roman" w:cs="Times New Roman"/>
+          <w:noProof/>
+        </w:rPr>
+        <mc:AlternateContent>
+          <mc:Choice Requires="wpi">
+            <w:drawing>
+              <wp:anchor distT="0" distB="0" distL="114300" distR="114300" simplePos="0" relativeHeight="251659264" behindDoc="0" locked="0" layoutInCell="1" allowOverlap="1" wp14:anchorId="11A03625" wp14:editId="02DCD329">
+                <wp:simplePos x="0" y="0"/>
+                <wp:positionH relativeFrom="column">
+                  <wp:posOffset>1323810</wp:posOffset>
+                </wp:positionH>
+                <wp:positionV relativeFrom="paragraph">
+                  <wp:posOffset>186465</wp:posOffset>
+                </wp:positionV>
+                <wp:extent cx="360" cy="360"/>
+                <wp:effectExtent l="38100" t="38100" r="57150" b="57150"/>
+                <wp:wrapNone/>
+                <wp:docPr id="11" name="Ink 11"/>
+                <wp:cNvGraphicFramePr/>
+                <a:graphic xmlns:a="http://schemas.openxmlformats.org/drawingml/2006/main">
+                  <a:graphicData uri="http://schemas.microsoft.com/office/word/2010/wordprocessingInk">
+                    <w14:contentPart bwMode="auto" r:id="rId12">
+                      <w14:nvContentPartPr>
+                        <w14:cNvContentPartPr/>
+                      </w14:nvContentPartPr>
+                      <w14:xfrm>
+                        <a:off x="0" y="0"/>
+                        <a:ext cx="360" cy="360"/>
+                      </w14:xfrm>
+                    </w14:contentPart>
+                  </a:graphicData>
+                </a:graphic>
+              </wp:anchor>
+            </w:drawing>
+          </mc:Choice>
+          <mc:Fallback>
+            <w:pict>
               <v:shape w14:anchorId="37813910" id="Ink 11" o:spid="_x0000_s1026" type="#_x0000_t75" style="position:absolute;margin-left:103.55pt;margin-top:14pt;width:1.45pt;height:1.45pt;z-index:251659264;visibility:visible;mso-wrap-style:square;mso-wrap-distance-left:9pt;mso-wrap-distance-top:0;mso-wrap-distance-right:9pt;mso-wrap-distance-bottom:0;mso-position-horizontal:absolute;mso-position-horizontal-relative:text;mso-position-vertical:absolute;mso-position-vertical-relative:text" o:gfxdata="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">
-                <v:imagedata r:id="rId6" o:title=""/>
+                <v:imagedata r:id="rId7" o:title=""/>
               </v:shape>
             </w:pict>
           </mc:Fallback>
@@ -822,7 +830,21 @@
               <w:rPr>
                 <w:rFonts w:ascii="Times New Roman" w:hAnsi="Times New Roman" w:cs="Times New Roman"/>
               </w:rPr>
-              <w:t xml:space="preserve"> This data is retrieved using the GeoRSS feed available from the British Geological Survey.</w:t>
+              <w:t xml:space="preserve"> This data is retrieved using the </w:t>
+            </w:r>
+            <w:proofErr w:type="spellStart"/>
+            <w:r>
+              <w:rPr>
+                <w:rFonts w:ascii="Times New Roman" w:hAnsi="Times New Roman" w:cs="Times New Roman"/>
+              </w:rPr>
+              <w:t>GeoRSS</w:t>
+            </w:r>
+            <w:proofErr w:type="spellEnd"/>
+            <w:r>
+              <w:rPr>
+                <w:rFonts w:ascii="Times New Roman" w:hAnsi="Times New Roman" w:cs="Times New Roman"/>
+              </w:rPr>
+              <w:t xml:space="preserve"> feed available from the British Geological Survey.</w:t>
             </w:r>
           </w:p>
         </w:tc>
@@ -870,7 +892,21 @@
               <w:rPr>
                 <w:rFonts w:ascii="Times New Roman" w:hAnsi="Times New Roman" w:cs="Times New Roman"/>
               </w:rPr>
-              <w:t xml:space="preserve"> in a RecyclerView. The magnitude is displayed to the right of each earthquake.</w:t>
+              <w:t xml:space="preserve"> in a </w:t>
+            </w:r>
+            <w:proofErr w:type="spellStart"/>
+            <w:r>
+              <w:rPr>
+                <w:rFonts w:ascii="Times New Roman" w:hAnsi="Times New Roman" w:cs="Times New Roman"/>
+              </w:rPr>
+              <w:t>RecyclerView</w:t>
+            </w:r>
+            <w:proofErr w:type="spellEnd"/>
+            <w:r>
+              <w:rPr>
+                <w:rFonts w:ascii="Times New Roman" w:hAnsi="Times New Roman" w:cs="Times New Roman"/>
+              </w:rPr>
+              <w:t>. The magnitude is displayed to the right of each earthquake.</w:t>
             </w:r>
           </w:p>
         </w:tc>
@@ -1038,7 +1074,21 @@
               <w:rPr>
                 <w:rFonts w:ascii="Times New Roman" w:hAnsi="Times New Roman" w:cs="Times New Roman"/>
               </w:rPr>
-              <w:t>The user can tap the Refresh button to manually force the app to retrieve and parse the earthquake data and update the RecyclerView adapter.</w:t>
+              <w:t xml:space="preserve">The user can tap the Refresh button to manually force the app to retrieve and parse the earthquake data and update the </w:t>
+            </w:r>
+            <w:proofErr w:type="spellStart"/>
+            <w:r>
+              <w:rPr>
+                <w:rFonts w:ascii="Times New Roman" w:hAnsi="Times New Roman" w:cs="Times New Roman"/>
+              </w:rPr>
+              <w:t>RecyclerView</w:t>
+            </w:r>
+            <w:proofErr w:type="spellEnd"/>
+            <w:r>
+              <w:rPr>
+                <w:rFonts w:ascii="Times New Roman" w:hAnsi="Times New Roman" w:cs="Times New Roman"/>
+              </w:rPr>
+              <w:t xml:space="preserve"> adapter.</w:t>
             </w:r>
           </w:p>
         </w:tc>
@@ -1124,13 +1174,7 @@
               <w:rPr>
                 <w:rFonts w:ascii="Times New Roman" w:hAnsi="Times New Roman" w:cs="Times New Roman"/>
               </w:rPr>
-              <w:t xml:space="preserve">Works as intended. </w:t>
-            </w:r>
-            <w:r>
-              <w:rPr>
-                <w:rFonts w:ascii="Times New Roman" w:hAnsi="Times New Roman" w:cs="Times New Roman"/>
-              </w:rPr>
-              <w:t>Time is always in GMT, which could cause some confusion.</w:t>
+              <w:t>Works as intended. Time is always in GMT, which could cause some confusion.</w:t>
             </w:r>
           </w:p>
         </w:tc>
@@ -1312,13 +1356,7 @@
               <w:rPr>
                 <w:rFonts w:ascii="Times New Roman" w:hAnsi="Times New Roman" w:cs="Times New Roman"/>
               </w:rPr>
-              <w:t xml:space="preserve">Navigation </w:t>
-            </w:r>
-            <w:r>
-              <w:rPr>
-                <w:rFonts w:ascii="Times New Roman" w:hAnsi="Times New Roman" w:cs="Times New Roman"/>
-              </w:rPr>
-              <w:t>to the earthquake location map view.</w:t>
+              <w:t>Navigation to the earthquake location map view.</w:t>
             </w:r>
           </w:p>
         </w:tc>
@@ -1436,6 +1474,7 @@
               <w:rPr>
                 <w:rFonts w:ascii="Times New Roman" w:hAnsi="Times New Roman" w:cs="Times New Roman"/>
               </w:rPr>
+              <w:lastRenderedPageBreak/>
               <w:t>Pins are colour</w:t>
             </w:r>
             <w:r>
@@ -1538,14 +1577,35 @@
               <w:rPr>
                 <w:rFonts w:ascii="Times New Roman" w:hAnsi="Times New Roman" w:cs="Times New Roman"/>
               </w:rPr>
-              <w:t xml:space="preserve"> API restrictions, the default </w:t>
-            </w:r>
-            <w:r>
-              <w:rPr>
-                <w:rFonts w:ascii="Times New Roman" w:hAnsi="Times New Roman" w:cs="Times New Roman"/>
-              </w:rPr>
-              <w:lastRenderedPageBreak/>
-              <w:t>marker pins can only be dynamically coloured using a hue instead of an rgb value. An rgbToHsv() method was created to mitigate this issue.</w:t>
+              <w:t xml:space="preserve"> API restrictions, the default marker pins can only be dynamically coloured using a hue instead of an </w:t>
+            </w:r>
+            <w:proofErr w:type="spellStart"/>
+            <w:r>
+              <w:rPr>
+                <w:rFonts w:ascii="Times New Roman" w:hAnsi="Times New Roman" w:cs="Times New Roman"/>
+              </w:rPr>
+              <w:t>rgb</w:t>
+            </w:r>
+            <w:proofErr w:type="spellEnd"/>
+            <w:r>
+              <w:rPr>
+                <w:rFonts w:ascii="Times New Roman" w:hAnsi="Times New Roman" w:cs="Times New Roman"/>
+              </w:rPr>
+              <w:t xml:space="preserve"> value. An </w:t>
+            </w:r>
+            <w:proofErr w:type="spellStart"/>
+            <w:r>
+              <w:rPr>
+                <w:rFonts w:ascii="Times New Roman" w:hAnsi="Times New Roman" w:cs="Times New Roman"/>
+              </w:rPr>
+              <w:t>rgbToHsv</w:t>
+            </w:r>
+            <w:proofErr w:type="spellEnd"/>
+            <w:r>
+              <w:rPr>
+                <w:rFonts w:ascii="Times New Roman" w:hAnsi="Times New Roman" w:cs="Times New Roman"/>
+              </w:rPr>
+              <w:t>() method was created to mitigate this issue.</w:t>
             </w:r>
           </w:p>
         </w:tc>
@@ -1565,7 +1625,6 @@
               <w:rPr>
                 <w:rFonts w:ascii="Times New Roman" w:hAnsi="Times New Roman" w:cs="Times New Roman"/>
               </w:rPr>
-              <w:lastRenderedPageBreak/>
               <w:t>Pins can be tapped</w:t>
             </w:r>
             <w:r>
@@ -1820,13 +1879,7 @@
               <w:rPr>
                 <w:rFonts w:ascii="Times New Roman" w:hAnsi="Times New Roman" w:cs="Times New Roman"/>
               </w:rPr>
-              <w:t xml:space="preserve"> </w:t>
-            </w:r>
-            <w:r>
-              <w:rPr>
-                <w:rFonts w:ascii="Times New Roman" w:hAnsi="Times New Roman" w:cs="Times New Roman"/>
-              </w:rPr>
-              <w:t>search by date facility.</w:t>
+              <w:t xml:space="preserve"> search by date facility.</w:t>
             </w:r>
           </w:p>
         </w:tc>
@@ -1912,7 +1965,35 @@
               <w:rPr>
                 <w:rFonts w:ascii="Times New Roman" w:hAnsi="Times New Roman" w:cs="Times New Roman"/>
               </w:rPr>
-              <w:t>Tapping on the TextView for the start date or end date brings up a DatePickerDialog where the user can enter a date in the calendar.</w:t>
+              <w:t xml:space="preserve">Tapping on the </w:t>
+            </w:r>
+            <w:proofErr w:type="spellStart"/>
+            <w:r>
+              <w:rPr>
+                <w:rFonts w:ascii="Times New Roman" w:hAnsi="Times New Roman" w:cs="Times New Roman"/>
+              </w:rPr>
+              <w:t>TextView</w:t>
+            </w:r>
+            <w:proofErr w:type="spellEnd"/>
+            <w:r>
+              <w:rPr>
+                <w:rFonts w:ascii="Times New Roman" w:hAnsi="Times New Roman" w:cs="Times New Roman"/>
+              </w:rPr>
+              <w:t xml:space="preserve"> for the start date or end date brings up a </w:t>
+            </w:r>
+            <w:proofErr w:type="spellStart"/>
+            <w:r>
+              <w:rPr>
+                <w:rFonts w:ascii="Times New Roman" w:hAnsi="Times New Roman" w:cs="Times New Roman"/>
+              </w:rPr>
+              <w:t>DatePickerDialog</w:t>
+            </w:r>
+            <w:proofErr w:type="spellEnd"/>
+            <w:r>
+              <w:rPr>
+                <w:rFonts w:ascii="Times New Roman" w:hAnsi="Times New Roman" w:cs="Times New Roman"/>
+              </w:rPr>
+              <w:t xml:space="preserve"> where the user can enter a date in the calendar.</w:t>
             </w:r>
           </w:p>
         </w:tc>
@@ -1968,8 +2049,44 @@
               <w:rPr>
                 <w:rFonts w:ascii="Times New Roman" w:hAnsi="Times New Roman" w:cs="Times New Roman"/>
               </w:rPr>
-              <w:t>App prevents the user from selecting an impossible date for the earthquake data by setting a minDate and maxDate for the DatePickers</w:t>
-            </w:r>
+              <w:t xml:space="preserve">App prevents the user from selecting an impossible date for the earthquake data by setting a </w:t>
+            </w:r>
+            <w:proofErr w:type="spellStart"/>
+            <w:r>
+              <w:rPr>
+                <w:rFonts w:ascii="Times New Roman" w:hAnsi="Times New Roman" w:cs="Times New Roman"/>
+              </w:rPr>
+              <w:t>minDate</w:t>
+            </w:r>
+            <w:proofErr w:type="spellEnd"/>
+            <w:r>
+              <w:rPr>
+                <w:rFonts w:ascii="Times New Roman" w:hAnsi="Times New Roman" w:cs="Times New Roman"/>
+              </w:rPr>
+              <w:t xml:space="preserve"> and </w:t>
+            </w:r>
+            <w:proofErr w:type="spellStart"/>
+            <w:r>
+              <w:rPr>
+                <w:rFonts w:ascii="Times New Roman" w:hAnsi="Times New Roman" w:cs="Times New Roman"/>
+              </w:rPr>
+              <w:t>maxDate</w:t>
+            </w:r>
+            <w:proofErr w:type="spellEnd"/>
+            <w:r>
+              <w:rPr>
+                <w:rFonts w:ascii="Times New Roman" w:hAnsi="Times New Roman" w:cs="Times New Roman"/>
+              </w:rPr>
+              <w:t xml:space="preserve"> for the </w:t>
+            </w:r>
+            <w:proofErr w:type="spellStart"/>
+            <w:r>
+              <w:rPr>
+                <w:rFonts w:ascii="Times New Roman" w:hAnsi="Times New Roman" w:cs="Times New Roman"/>
+              </w:rPr>
+              <w:t>DatePickers</w:t>
+            </w:r>
+            <w:proofErr w:type="spellEnd"/>
             <w:r>
               <w:rPr>
                 <w:rFonts w:ascii="Times New Roman" w:hAnsi="Times New Roman" w:cs="Times New Roman"/>
@@ -2154,7 +2271,35 @@
               <w:rPr>
                 <w:rFonts w:ascii="Times New Roman" w:hAnsi="Times New Roman" w:cs="Times New Roman"/>
               </w:rPr>
-              <w:t xml:space="preserve"> The SearchResultsFragment replaces the EmptyFragment.</w:t>
+              <w:t xml:space="preserve"> The </w:t>
+            </w:r>
+            <w:proofErr w:type="spellStart"/>
+            <w:r>
+              <w:rPr>
+                <w:rFonts w:ascii="Times New Roman" w:hAnsi="Times New Roman" w:cs="Times New Roman"/>
+              </w:rPr>
+              <w:t>SearchResultsFragment</w:t>
+            </w:r>
+            <w:proofErr w:type="spellEnd"/>
+            <w:r>
+              <w:rPr>
+                <w:rFonts w:ascii="Times New Roman" w:hAnsi="Times New Roman" w:cs="Times New Roman"/>
+              </w:rPr>
+              <w:t xml:space="preserve"> replaces the </w:t>
+            </w:r>
+            <w:proofErr w:type="spellStart"/>
+            <w:r>
+              <w:rPr>
+                <w:rFonts w:ascii="Times New Roman" w:hAnsi="Times New Roman" w:cs="Times New Roman"/>
+              </w:rPr>
+              <w:t>EmptyFragment</w:t>
+            </w:r>
+            <w:proofErr w:type="spellEnd"/>
+            <w:r>
+              <w:rPr>
+                <w:rFonts w:ascii="Times New Roman" w:hAnsi="Times New Roman" w:cs="Times New Roman"/>
+              </w:rPr>
+              <w:t>.</w:t>
             </w:r>
           </w:p>
         </w:tc>
@@ -2172,13 +2317,7 @@
               <w:rPr>
                 <w:rFonts w:ascii="Times New Roman" w:hAnsi="Times New Roman" w:cs="Times New Roman"/>
               </w:rPr>
-              <w:t xml:space="preserve">Works as intended. </w:t>
-            </w:r>
-            <w:r>
-              <w:rPr>
-                <w:rFonts w:ascii="Times New Roman" w:hAnsi="Times New Roman" w:cs="Times New Roman"/>
-              </w:rPr>
-              <w:t>If no earthquakes can be found a pop-up dialog alerts this to the user.</w:t>
+              <w:t>Works as intended. If no earthquakes can be found a pop-up dialog alerts this to the user.</w:t>
             </w:r>
           </w:p>
         </w:tc>
@@ -2204,6 +2343,7 @@
               <w:rPr>
                 <w:rFonts w:ascii="Times New Roman" w:hAnsi="Times New Roman" w:cs="Times New Roman"/>
               </w:rPr>
+              <w:lastRenderedPageBreak/>
               <w:t>shallowest,</w:t>
             </w:r>
             <w:r>
@@ -2228,7 +2368,15 @@
               <w:rPr>
                 <w:rFonts w:ascii="Times New Roman" w:hAnsi="Times New Roman" w:cs="Times New Roman"/>
               </w:rPr>
-              <w:t>All of the locations and dates for the required information are shown. Beside each location is the corresponding data (magnitude for largest earthquake, lat/long for most southerly etc.).</w:t>
+              <w:lastRenderedPageBreak/>
+              <w:t xml:space="preserve">All of the locations and dates for the required information are shown. Beside each location is the corresponding data (magnitude for </w:t>
+            </w:r>
+            <w:r>
+              <w:rPr>
+                <w:rFonts w:ascii="Times New Roman" w:hAnsi="Times New Roman" w:cs="Times New Roman"/>
+              </w:rPr>
+              <w:lastRenderedPageBreak/>
+              <w:t>largest earthquake, lat/long for most southerly etc.).</w:t>
             </w:r>
           </w:p>
         </w:tc>
@@ -2246,6 +2394,7 @@
               <w:rPr>
                 <w:rFonts w:ascii="Times New Roman" w:hAnsi="Times New Roman" w:cs="Times New Roman"/>
               </w:rPr>
+              <w:lastRenderedPageBreak/>
               <w:t>Works as intended.</w:t>
             </w:r>
           </w:p>
@@ -2331,7 +2480,6 @@
           <w:b/>
           <w:bCs/>
         </w:rPr>
-        <w:lastRenderedPageBreak/>
         <w:t>Detailed earthquake view</w:t>
       </w:r>
     </w:p>
@@ -2621,13 +2769,7 @@
               <w:rPr>
                 <w:rFonts w:ascii="Times New Roman" w:hAnsi="Times New Roman" w:cs="Times New Roman"/>
               </w:rPr>
-              <w:t>Map view</w:t>
-            </w:r>
-            <w:r>
-              <w:rPr>
-                <w:rFonts w:ascii="Times New Roman" w:hAnsi="Times New Roman" w:cs="Times New Roman"/>
-              </w:rPr>
-              <w:t>.</w:t>
+              <w:t>Map view.</w:t>
             </w:r>
           </w:p>
         </w:tc>
@@ -2855,7 +2997,35 @@
               <w:rPr>
                 <w:rFonts w:ascii="Times New Roman" w:hAnsi="Times New Roman" w:cs="Times New Roman"/>
               </w:rPr>
-              <w:t>Using the BufferedReader and InputStreamReader classes, the device attempts to connect to the internet and return the</w:t>
+              <w:t xml:space="preserve">Using the </w:t>
+            </w:r>
+            <w:proofErr w:type="spellStart"/>
+            <w:r>
+              <w:rPr>
+                <w:rFonts w:ascii="Times New Roman" w:hAnsi="Times New Roman" w:cs="Times New Roman"/>
+              </w:rPr>
+              <w:t>BufferedReader</w:t>
+            </w:r>
+            <w:proofErr w:type="spellEnd"/>
+            <w:r>
+              <w:rPr>
+                <w:rFonts w:ascii="Times New Roman" w:hAnsi="Times New Roman" w:cs="Times New Roman"/>
+              </w:rPr>
+              <w:t xml:space="preserve"> and </w:t>
+            </w:r>
+            <w:proofErr w:type="spellStart"/>
+            <w:r>
+              <w:rPr>
+                <w:rFonts w:ascii="Times New Roman" w:hAnsi="Times New Roman" w:cs="Times New Roman"/>
+              </w:rPr>
+              <w:t>InputStreamReader</w:t>
+            </w:r>
+            <w:proofErr w:type="spellEnd"/>
+            <w:r>
+              <w:rPr>
+                <w:rFonts w:ascii="Times New Roman" w:hAnsi="Times New Roman" w:cs="Times New Roman"/>
+              </w:rPr>
+              <w:t xml:space="preserve"> classes, the device attempts to connect to the internet and return the</w:t>
             </w:r>
             <w:r>
               <w:rPr>
@@ -2929,7 +3099,21 @@
               <w:rPr>
                 <w:rFonts w:ascii="Times New Roman" w:hAnsi="Times New Roman" w:cs="Times New Roman"/>
               </w:rPr>
-              <w:t>. This is done using an ASyncTask and a Handler.</w:t>
+              <w:t xml:space="preserve">. This is done using an </w:t>
+            </w:r>
+            <w:proofErr w:type="spellStart"/>
+            <w:r>
+              <w:rPr>
+                <w:rFonts w:ascii="Times New Roman" w:hAnsi="Times New Roman" w:cs="Times New Roman"/>
+              </w:rPr>
+              <w:t>ASyncTask</w:t>
+            </w:r>
+            <w:proofErr w:type="spellEnd"/>
+            <w:r>
+              <w:rPr>
+                <w:rFonts w:ascii="Times New Roman" w:hAnsi="Times New Roman" w:cs="Times New Roman"/>
+              </w:rPr>
+              <w:t xml:space="preserve"> and a Handler.</w:t>
             </w:r>
             <w:r>
               <w:rPr>
@@ -2991,13 +3175,56 @@
               <w:rPr>
                 <w:rFonts w:ascii="Times New Roman" w:hAnsi="Times New Roman" w:cs="Times New Roman"/>
               </w:rPr>
-              <w:t>The data is parsed using the XmlPullParserFactory</w:t>
-            </w:r>
-            <w:r>
-              <w:rPr>
-                <w:rFonts w:ascii="Times New Roman" w:hAnsi="Times New Roman" w:cs="Times New Roman"/>
-              </w:rPr>
-              <w:t xml:space="preserve"> class. The parsing methods looks for the start tag: “Item” to signify a new Earthquake instance should be created. Then the “description” tag is used to get the earthquake data and a combination of the split() and trim() methods allow this data to be passed to the setter methods in the Earthquake instance. An ArrayList of these objects is stored in the static EarthquakeData class. The last build date is also retrieved here and stored in EarthquakeData.</w:t>
+              <w:t xml:space="preserve">The data is parsed using the </w:t>
+            </w:r>
+            <w:proofErr w:type="spellStart"/>
+            <w:r>
+              <w:rPr>
+                <w:rFonts w:ascii="Times New Roman" w:hAnsi="Times New Roman" w:cs="Times New Roman"/>
+              </w:rPr>
+              <w:t>XmlPullParserFactory</w:t>
+            </w:r>
+            <w:proofErr w:type="spellEnd"/>
+            <w:r>
+              <w:rPr>
+                <w:rFonts w:ascii="Times New Roman" w:hAnsi="Times New Roman" w:cs="Times New Roman"/>
+              </w:rPr>
+              <w:t xml:space="preserve"> class. The parsing methods looks for the start tag: “Item” to signify a new Earthquake instance should be created. Then the “description” tag is used to get the earthquake data and a combination of the split() and trim() methods allow this data to be passed to the setter methods in the Earthquake instance. </w:t>
+            </w:r>
+            <w:r>
+              <w:rPr>
+                <w:rFonts w:ascii="Times New Roman" w:hAnsi="Times New Roman" w:cs="Times New Roman"/>
+              </w:rPr>
+              <w:lastRenderedPageBreak/>
+              <w:t xml:space="preserve">An ArrayList of these objects is stored in the static </w:t>
+            </w:r>
+            <w:proofErr w:type="spellStart"/>
+            <w:r>
+              <w:rPr>
+                <w:rFonts w:ascii="Times New Roman" w:hAnsi="Times New Roman" w:cs="Times New Roman"/>
+              </w:rPr>
+              <w:t>EarthquakeData</w:t>
+            </w:r>
+            <w:proofErr w:type="spellEnd"/>
+            <w:r>
+              <w:rPr>
+                <w:rFonts w:ascii="Times New Roman" w:hAnsi="Times New Roman" w:cs="Times New Roman"/>
+              </w:rPr>
+              <w:t xml:space="preserve"> class. The last build date is also retrieved here and stored in </w:t>
+            </w:r>
+            <w:proofErr w:type="spellStart"/>
+            <w:r>
+              <w:rPr>
+                <w:rFonts w:ascii="Times New Roman" w:hAnsi="Times New Roman" w:cs="Times New Roman"/>
+              </w:rPr>
+              <w:t>EarthquakeData</w:t>
+            </w:r>
+            <w:proofErr w:type="spellEnd"/>
+            <w:r>
+              <w:rPr>
+                <w:rFonts w:ascii="Times New Roman" w:hAnsi="Times New Roman" w:cs="Times New Roman"/>
+              </w:rPr>
+              <w:t>.</w:t>
             </w:r>
           </w:p>
         </w:tc>
@@ -3015,6 +3242,7 @@
               <w:rPr>
                 <w:rFonts w:ascii="Times New Roman" w:hAnsi="Times New Roman" w:cs="Times New Roman"/>
               </w:rPr>
+              <w:lastRenderedPageBreak/>
               <w:t>Works as intended.</w:t>
             </w:r>
           </w:p>
@@ -3035,7 +3263,6 @@
               <w:rPr>
                 <w:rFonts w:ascii="Times New Roman" w:hAnsi="Times New Roman" w:cs="Times New Roman"/>
               </w:rPr>
-              <w:lastRenderedPageBreak/>
               <w:t>Threading approach is different to that in the provided starter code.</w:t>
             </w:r>
           </w:p>
@@ -3054,7 +3281,35 @@
               <w:rPr>
                 <w:rFonts w:ascii="Times New Roman" w:hAnsi="Times New Roman" w:cs="Times New Roman"/>
               </w:rPr>
-              <w:t>The approach used in this project involved a combination of an ASyncTask to execute the task in a background thread and a Handler to start the ASyncTask periodically.</w:t>
+              <w:t xml:space="preserve">The approach used in this project involved a combination of an </w:t>
+            </w:r>
+            <w:proofErr w:type="spellStart"/>
+            <w:r>
+              <w:rPr>
+                <w:rFonts w:ascii="Times New Roman" w:hAnsi="Times New Roman" w:cs="Times New Roman"/>
+              </w:rPr>
+              <w:t>ASyncTask</w:t>
+            </w:r>
+            <w:proofErr w:type="spellEnd"/>
+            <w:r>
+              <w:rPr>
+                <w:rFonts w:ascii="Times New Roman" w:hAnsi="Times New Roman" w:cs="Times New Roman"/>
+              </w:rPr>
+              <w:t xml:space="preserve"> to execute the task in a background thread and a Handler to start the </w:t>
+            </w:r>
+            <w:proofErr w:type="spellStart"/>
+            <w:r>
+              <w:rPr>
+                <w:rFonts w:ascii="Times New Roman" w:hAnsi="Times New Roman" w:cs="Times New Roman"/>
+              </w:rPr>
+              <w:t>ASyncTask</w:t>
+            </w:r>
+            <w:proofErr w:type="spellEnd"/>
+            <w:r>
+              <w:rPr>
+                <w:rFonts w:ascii="Times New Roman" w:hAnsi="Times New Roman" w:cs="Times New Roman"/>
+              </w:rPr>
+              <w:t xml:space="preserve"> periodically.</w:t>
             </w:r>
           </w:p>
         </w:tc>
@@ -3110,7 +3365,49 @@
               <w:rPr>
                 <w:rFonts w:ascii="Times New Roman" w:hAnsi="Times New Roman" w:cs="Times New Roman"/>
               </w:rPr>
-              <w:t>Every 5 minutes the data is updated by the Handler posting a new Runnable. This Runnable calls the startTask() method which executes the ASyncTask.</w:t>
+              <w:t xml:space="preserve">Every 5 minutes the data is updated by the Handler posting a new Runnable. </w:t>
+            </w:r>
+            <w:proofErr w:type="gramStart"/>
+            <w:r>
+              <w:rPr>
+                <w:rFonts w:ascii="Times New Roman" w:hAnsi="Times New Roman" w:cs="Times New Roman"/>
+              </w:rPr>
+              <w:t>This Runnable calls</w:t>
+            </w:r>
+            <w:proofErr w:type="gramEnd"/>
+            <w:r>
+              <w:rPr>
+                <w:rFonts w:ascii="Times New Roman" w:hAnsi="Times New Roman" w:cs="Times New Roman"/>
+              </w:rPr>
+              <w:t xml:space="preserve"> the </w:t>
+            </w:r>
+            <w:proofErr w:type="spellStart"/>
+            <w:r>
+              <w:rPr>
+                <w:rFonts w:ascii="Times New Roman" w:hAnsi="Times New Roman" w:cs="Times New Roman"/>
+              </w:rPr>
+              <w:t>startTask</w:t>
+            </w:r>
+            <w:proofErr w:type="spellEnd"/>
+            <w:r>
+              <w:rPr>
+                <w:rFonts w:ascii="Times New Roman" w:hAnsi="Times New Roman" w:cs="Times New Roman"/>
+              </w:rPr>
+              <w:t xml:space="preserve">() method which executes the </w:t>
+            </w:r>
+            <w:proofErr w:type="spellStart"/>
+            <w:r>
+              <w:rPr>
+                <w:rFonts w:ascii="Times New Roman" w:hAnsi="Times New Roman" w:cs="Times New Roman"/>
+              </w:rPr>
+              <w:t>ASyncTask</w:t>
+            </w:r>
+            <w:proofErr w:type="spellEnd"/>
+            <w:r>
+              <w:rPr>
+                <w:rFonts w:ascii="Times New Roman" w:hAnsi="Times New Roman" w:cs="Times New Roman"/>
+              </w:rPr>
+              <w:t>.</w:t>
             </w:r>
           </w:p>
         </w:tc>
@@ -3323,7 +3620,21 @@
         <w:rPr>
           <w:rFonts w:ascii="Times New Roman" w:hAnsi="Times New Roman" w:cs="Times New Roman"/>
         </w:rPr>
-        <w:t>s that could be made. These include but are not limited to: a better use of themes and the consideration of daylight saving time when displaying the build date and earthquake times.</w:t>
+        <w:t xml:space="preserve">s that could be made. These include but are not limited </w:t>
+      </w:r>
+      <w:proofErr w:type="gramStart"/>
+      <w:r>
+        <w:rPr>
+          <w:rFonts w:ascii="Times New Roman" w:hAnsi="Times New Roman" w:cs="Times New Roman"/>
+        </w:rPr>
+        <w:t>to:</w:t>
+      </w:r>
+      <w:proofErr w:type="gramEnd"/>
+      <w:r>
+        <w:rPr>
+          <w:rFonts w:ascii="Times New Roman" w:hAnsi="Times New Roman" w:cs="Times New Roman"/>
+        </w:rPr>
+        <w:t xml:space="preserve"> a better use of themes and the consideration of daylight saving time when displaying the build date and earthquake times.</w:t>
       </w:r>
     </w:p>
     <w:sectPr>
@@ -3459,6 +3770,7 @@
     <w:lsdException w:name="HTML Sample" w:semiHidden="1" w:unhideWhenUsed="1"/>
     <w:lsdException w:name="HTML Typewriter" w:semiHidden="1" w:unhideWhenUsed="1"/>
     <w:lsdException w:name="HTML Variable" w:semiHidden="1" w:unhideWhenUsed="1"/>
+    <w:lsdException w:name="Normal Table" w:semiHidden="1" w:unhideWhenUsed="1"/>
     <w:lsdException w:name="annotation subject" w:semiHidden="1" w:unhideWhenUsed="1"/>
     <w:lsdException w:name="No List" w:semiHidden="1" w:unhideWhenUsed="1"/>
     <w:lsdException w:name="Outline List 1" w:semiHidden="1" w:unhideWhenUsed="1"/>
@@ -3505,8 +3817,10 @@
     <w:lsdException w:name="Table Subtle 2" w:semiHidden="1" w:unhideWhenUsed="1"/>
     <w:lsdException w:name="Table Web 1" w:semiHidden="1" w:unhideWhenUsed="1"/>
     <w:lsdException w:name="Table Web 2" w:semiHidden="1" w:unhideWhenUsed="1"/>
+    <w:lsdException w:name="Table Web 3" w:semiHidden="1" w:unhideWhenUsed="1"/>
     <w:lsdException w:name="Balloon Text" w:semiHidden="1" w:unhideWhenUsed="1"/>
     <w:lsdException w:name="Table Grid" w:uiPriority="39"/>
+    <w:lsdException w:name="Table Theme" w:semiHidden="1" w:unhideWhenUsed="1"/>
     <w:lsdException w:name="Placeholder Text" w:semiHidden="1"/>
     <w:lsdException w:name="No Spacing" w:uiPriority="1" w:qFormat="1"/>
     <w:lsdException w:name="Light Shading" w:uiPriority="60"/>

</xml_diff>